<commit_message>
try putting up a model for the CKAN metdata
</commit_message>
<xml_diff>
--- a/SystemOverviewDraft20110831.docx
+++ b/SystemOverviewDraft20110831.docx
@@ -6,6 +6,7 @@
       <w:pPr>
         <w:pStyle w:val="Title"/>
       </w:pPr>
+      <w:bookmarkStart w:id="0" w:name="_GoBack"/>
       <w:r>
         <w:t>System Design</w:t>
       </w:r>
@@ -16,6 +17,7 @@
         <w:t xml:space="preserve"> for National Geothermal Data System</w:t>
       </w:r>
     </w:p>
+    <w:bookmarkEnd w:id="0"/>
     <w:p>
       <w:r>
         <w:t>USGIN development team, S.M Richard, editor</w:t>
@@ -101,7 +103,11 @@
         <w:t xml:space="preserve">mation Network (US GIN) supported by NSF grant EAR-0753154, and a parallel DOE </w:t>
       </w:r>
       <w:r>
-        <w:t xml:space="preserve">award DE-EE1002850 </w:t>
+        <w:t xml:space="preserve">award </w:t>
+      </w:r>
+      <w:proofErr w:type="gramStart"/>
+      <w:r>
+        <w:t xml:space="preserve">DE-EE1002850 </w:t>
       </w:r>
       <w:r>
         <w:t>to compile and publish geothermal data from state geological surveys to int</w:t>
@@ -112,6 +118,7 @@
       <w:r>
         <w:t>grate with the NGDS.</w:t>
       </w:r>
+      <w:proofErr w:type="gramEnd"/>
     </w:p>
     <w:p>
       <w:r>
@@ -127,7 +134,15 @@
         <w:t>a</w:t>
       </w:r>
       <w:r>
-        <w:t xml:space="preserve">riety of geoinformatics projects, and </w:t>
+        <w:t xml:space="preserve">riety of </w:t>
+      </w:r>
+      <w:proofErr w:type="spellStart"/>
+      <w:r>
+        <w:t>geoinformatics</w:t>
+      </w:r>
+      <w:proofErr w:type="spellEnd"/>
+      <w:r>
+        <w:t xml:space="preserve"> projects, and </w:t>
       </w:r>
       <w:r>
         <w:t xml:space="preserve">is </w:t>
@@ -162,7 +177,15 @@
         <w:t xml:space="preserve">This document includes an introductory section discussing the scope of the system based on the original </w:t>
       </w:r>
       <w:r>
-        <w:t>Department of Energy Funding Opportunity Announcemnt (</w:t>
+        <w:t xml:space="preserve">Department of Energy Funding Opportunity </w:t>
+      </w:r>
+      <w:proofErr w:type="spellStart"/>
+      <w:r>
+        <w:t>Announcemnt</w:t>
+      </w:r>
+      <w:proofErr w:type="spellEnd"/>
+      <w:r>
+        <w:t xml:space="preserve"> (</w:t>
       </w:r>
       <w:r>
         <w:t>FOA</w:t>
@@ -237,7 +260,15 @@
         <w:t>o</w:t>
       </w:r>
       <w:r>
-        <w:t>thermal resources such as hydrothermal, geopressured, Enhanced Geothermal Systems, ge</w:t>
+        <w:t xml:space="preserve">thermal resources such as hydrothermal, </w:t>
+      </w:r>
+      <w:proofErr w:type="spellStart"/>
+      <w:r>
+        <w:t>geopressured</w:t>
+      </w:r>
+      <w:proofErr w:type="spellEnd"/>
+      <w:r>
+        <w:t>, Enhanced Geothermal Systems, ge</w:t>
       </w:r>
       <w:r>
         <w:t>o</w:t>
@@ -1338,9 +1369,11 @@
       <w:r>
         <w:t xml:space="preserve">HTML on HTTP, </w:t>
       </w:r>
+      <w:proofErr w:type="spellStart"/>
       <w:r>
         <w:t>NetCDF</w:t>
       </w:r>
+      <w:proofErr w:type="spellEnd"/>
       <w:r>
         <w:t>, and XML</w:t>
       </w:r>
@@ -1492,7 +1525,20 @@
         <w:spacing w:after="0"/>
       </w:pPr>
       <w:r>
-        <w:t>Get a map image to add to a user map display showing borehole bottom-hole temperature and depth, plotted at the bottom-hole location (x,y,z).</w:t>
+        <w:t>Get a map image to add to a user map display showing borehole bottom-hole temperature and depth, plotted at the bottom-hole location (</w:t>
+      </w:r>
+      <w:proofErr w:type="spellStart"/>
+      <w:r>
+        <w:t>x</w:t>
+      </w:r>
+      <w:proofErr w:type="gramStart"/>
+      <w:r>
+        <w:t>,y,z</w:t>
+      </w:r>
+      <w:proofErr w:type="spellEnd"/>
+      <w:proofErr w:type="gramEnd"/>
+      <w:r>
+        <w:t>).</w:t>
       </w:r>
     </w:p>
     <w:p>
@@ -1640,7 +1686,15 @@
         <w:t>m</w:t>
       </w:r>
       <w:r>
-        <w:t xml:space="preserve">ples include OGC getCapabilities, WSDL, and ISO 19110 feature catalogs: </w:t>
+        <w:t xml:space="preserve">ples include OGC </w:t>
+      </w:r>
+      <w:proofErr w:type="spellStart"/>
+      <w:r>
+        <w:t>getCapabilities</w:t>
+      </w:r>
+      <w:proofErr w:type="spellEnd"/>
+      <w:r>
+        <w:t xml:space="preserve">, WSDL, and ISO 19110 feature catalogs: </w:t>
       </w:r>
     </w:p>
     <w:p>
@@ -1666,9 +1720,11 @@
       <w:r>
         <w:t xml:space="preserve">Find an online version of a map showing temperature gradient and include it as a layer in </w:t>
       </w:r>
+      <w:proofErr w:type="gramStart"/>
       <w:r>
         <w:t>a project</w:t>
       </w:r>
+      <w:proofErr w:type="gramEnd"/>
       <w:r>
         <w:t xml:space="preserve"> map visualization. </w:t>
       </w:r>
@@ -1761,16 +1817,40 @@
         <w:t>use</w:t>
       </w:r>
       <w:r>
-        <w:t xml:space="preserve"> the resource (e.g. se</w:t>
+        <w:t xml:space="preserve"> the resource (e.g. </w:t>
+      </w:r>
+      <w:proofErr w:type="spellStart"/>
+      <w:r>
+        <w:t>se</w:t>
       </w:r>
       <w:r>
         <w:t>r</w:t>
       </w:r>
       <w:r>
-        <w:t xml:space="preserve">viceType, OnlineResourceLinkage). </w:t>
-      </w:r>
-      <w:r>
-        <w:t>More concrete instances of this case would be finding Web Map Services to add as layers in an ESRI ArcMap project, borehole Web Feature Se</w:t>
+        <w:t>viceType</w:t>
+      </w:r>
+      <w:proofErr w:type="spellEnd"/>
+      <w:r>
+        <w:t xml:space="preserve">, </w:t>
+      </w:r>
+      <w:proofErr w:type="spellStart"/>
+      <w:r>
+        <w:t>OnlineResourceLinkage</w:t>
+      </w:r>
+      <w:proofErr w:type="spellEnd"/>
+      <w:r>
+        <w:t xml:space="preserve">). </w:t>
+      </w:r>
+      <w:r>
+        <w:t xml:space="preserve">More concrete instances of this case would be finding Web Map Services to add as layers in an ESRI </w:t>
+      </w:r>
+      <w:proofErr w:type="spellStart"/>
+      <w:r>
+        <w:t>ArcMap</w:t>
+      </w:r>
+      <w:proofErr w:type="spellEnd"/>
+      <w:r>
+        <w:t xml:space="preserve"> project, borehole Web Feature Se</w:t>
       </w:r>
       <w:r>
         <w:t>r</w:t>
@@ -1926,7 +2006,15 @@
         <w:spacing w:after="60"/>
       </w:pPr>
       <w:r>
-        <w:t>Boreholes that penetrate the Escabrosa formation.</w:t>
+        <w:t xml:space="preserve">Boreholes that penetrate the </w:t>
+      </w:r>
+      <w:proofErr w:type="spellStart"/>
+      <w:r>
+        <w:t>Escabrosa</w:t>
+      </w:r>
+      <w:proofErr w:type="spellEnd"/>
+      <w:r>
+        <w:t xml:space="preserve"> formation.</w:t>
       </w:r>
     </w:p>
     <w:p>
@@ -1938,7 +2026,15 @@
         <w:spacing w:after="60"/>
       </w:pPr>
       <w:r>
-        <w:t>Sample locations for samples with uranium-lead geochronologic data.</w:t>
+        <w:t xml:space="preserve">Sample locations for samples with uranium-lead </w:t>
+      </w:r>
+      <w:proofErr w:type="spellStart"/>
+      <w:r>
+        <w:t>geochronologic</w:t>
+      </w:r>
+      <w:proofErr w:type="spellEnd"/>
+      <w:r>
+        <w:t xml:space="preserve"> data.</w:t>
       </w:r>
     </w:p>
     <w:p>
@@ -1950,8 +2046,13 @@
         <w:spacing w:after="60"/>
       </w:pPr>
       <w:r>
-        <w:t>Find links to pdfs of publications by Harold Drewes</w:t>
-      </w:r>
+        <w:t xml:space="preserve">Find links to pdfs of publications by Harold </w:t>
+      </w:r>
+      <w:proofErr w:type="spellStart"/>
+      <w:r>
+        <w:t>Drewes</w:t>
+      </w:r>
+      <w:proofErr w:type="spellEnd"/>
       <w:r>
         <w:t xml:space="preserve"> on southeast Arizona</w:t>
       </w:r>
@@ -2047,7 +2148,21 @@
         <w:rPr>
           <w:lang w:eastAsia="ja-JP"/>
         </w:rPr>
-        <w:t>), and has been posted to the GDSDPWG.net sharepoint site (</w:t>
+        <w:t xml:space="preserve">), and has been posted to the GDSDPWG.net </w:t>
+      </w:r>
+      <w:proofErr w:type="spellStart"/>
+      <w:r>
+        <w:rPr>
+          <w:lang w:eastAsia="ja-JP"/>
+        </w:rPr>
+        <w:t>sharepoint</w:t>
+      </w:r>
+      <w:proofErr w:type="spellEnd"/>
+      <w:r>
+        <w:rPr>
+          <w:lang w:eastAsia="ja-JP"/>
+        </w:rPr>
+        <w:t xml:space="preserve"> site (</w:t>
       </w:r>
       <w:hyperlink r:id="rId15" w:history="1">
         <w:r>
@@ -2092,8 +2207,6 @@
       <w:r>
         <w:t>System Architecture</w:t>
       </w:r>
-      <w:bookmarkStart w:id="0" w:name="_GoBack"/>
-      <w:bookmarkEnd w:id="0"/>
     </w:p>
     <w:p>
       <w:r>
@@ -2324,7 +2437,20 @@
         <w:t>The CSW service requires all conformant implementations to return metadata using a simple XML encoding of the Dublin Core Elements and Terms</w:t>
       </w:r>
       <w:r>
-        <w:t xml:space="preserve"> (csw:record)</w:t>
+        <w:t xml:space="preserve"> (</w:t>
+      </w:r>
+      <w:proofErr w:type="spellStart"/>
+      <w:r>
+        <w:t>csw</w:t>
+      </w:r>
+      <w:proofErr w:type="gramStart"/>
+      <w:r>
+        <w:t>:record</w:t>
+      </w:r>
+      <w:proofErr w:type="spellEnd"/>
+      <w:proofErr w:type="gramEnd"/>
+      <w:r>
+        <w:t>)</w:t>
       </w:r>
       <w:r>
         <w:t xml:space="preserve">, and defines a </w:t>
@@ -2333,7 +2459,23 @@
         <w:t>collection of metadata content elements as</w:t>
       </w:r>
       <w:r>
-        <w:t xml:space="preserve"> core queryable and returnable elements (see OGC 07-006r1). The base CSW specification adds a bounding box as a core queryable requirement for any CSW cat</w:t>
+        <w:t xml:space="preserve"> core </w:t>
+      </w:r>
+      <w:proofErr w:type="spellStart"/>
+      <w:r>
+        <w:t>queryable</w:t>
+      </w:r>
+      <w:proofErr w:type="spellEnd"/>
+      <w:r>
+        <w:t xml:space="preserve"> and returnable elements (see OGC 07-006r1). The base CSW specification adds a bounding box as a core </w:t>
+      </w:r>
+      <w:proofErr w:type="spellStart"/>
+      <w:r>
+        <w:t>queryable</w:t>
+      </w:r>
+      <w:proofErr w:type="spellEnd"/>
+      <w:r>
+        <w:t xml:space="preserve"> requirement for any CSW cat</w:t>
       </w:r>
       <w:r>
         <w:t>a</w:t>
@@ -2342,10 +2484,28 @@
         <w:t xml:space="preserve">log.  </w:t>
       </w:r>
       <w:r>
-        <w:t xml:space="preserve">Any CSW server must be able to search for criteria based on core queryable elements, and must include the core returnable elements in </w:t>
-      </w:r>
-      <w:r>
-        <w:t xml:space="preserve">csw:record XML </w:t>
+        <w:t xml:space="preserve">Any CSW server must be able to search for criteria based on core </w:t>
+      </w:r>
+      <w:proofErr w:type="spellStart"/>
+      <w:r>
+        <w:t>queryable</w:t>
+      </w:r>
+      <w:proofErr w:type="spellEnd"/>
+      <w:r>
+        <w:t xml:space="preserve"> elements, and must include the core returnable elements in </w:t>
+      </w:r>
+      <w:proofErr w:type="spellStart"/>
+      <w:r>
+        <w:t>csw</w:t>
+      </w:r>
+      <w:proofErr w:type="gramStart"/>
+      <w:r>
+        <w:t>:record</w:t>
+      </w:r>
+      <w:proofErr w:type="spellEnd"/>
+      <w:proofErr w:type="gramEnd"/>
+      <w:r>
+        <w:t xml:space="preserve"> XML </w:t>
       </w:r>
       <w:r>
         <w:t xml:space="preserve">response documents (although </w:t>
@@ -2439,6 +2599,7 @@
                                 <w:szCs w:val="28"/>
                               </w:rPr>
                             </w:pPr>
+                            <w:proofErr w:type="gramStart"/>
                             <w:r>
                               <w:t xml:space="preserve">Figure </w:t>
                             </w:r>
@@ -2451,13 +2612,28 @@
                               </w:r>
                             </w:fldSimple>
                             <w:r>
-                              <w:t>. Functional components of National Geothermal Data System</w:t>
+                              <w:t>.</w:t>
+                            </w:r>
+                            <w:proofErr w:type="gramEnd"/>
+                            <w:r>
+                              <w:t xml:space="preserve"> </w:t>
+                            </w:r>
+                            <w:proofErr w:type="gramStart"/>
+                            <w:r>
+                              <w:t>Functional components of National Geothermal Data System</w:t>
                             </w:r>
                             <w:r>
                               <w:rPr>
                                 <w:noProof/>
                               </w:rPr>
-                              <w:t>. A variety of implementation choices are available for each of the components. Components on the left are mostly hosted by system servers, and interact with the client components on the right through a collection of interfaces defined by the service profiles.</w:t>
+                              <w:t>.</w:t>
+                            </w:r>
+                            <w:proofErr w:type="gramEnd"/>
+                            <w:r>
+                              <w:rPr>
+                                <w:noProof/>
+                              </w:rPr>
+                              <w:t xml:space="preserve"> A variety of implementation choices are available for each of the components. Components on the left are mostly hosted by system servers, and interact with the client components on the right through a collection of interfaces defined by the service profiles.</w:t>
                             </w:r>
                           </w:p>
                           <w:p>
@@ -2508,27 +2684,14 @@
                       <w:r>
                         <w:t xml:space="preserve">Figure </w:t>
                       </w:r>
-                      <w:r>
-                        <w:fldChar w:fldCharType="begin"/>
-                      </w:r>
-                      <w:r>
-                        <w:instrText xml:space="preserve"> SEQ Figure \* ARABIC </w:instrText>
-                      </w:r>
-                      <w:r>
-                        <w:fldChar w:fldCharType="separate"/>
-                      </w:r>
-                      <w:r>
-                        <w:rPr>
-                          <w:noProof/>
-                        </w:rPr>
-                        <w:t>1</w:t>
-                      </w:r>
-                      <w:r>
-                        <w:rPr>
-                          <w:noProof/>
-                        </w:rPr>
-                        <w:fldChar w:fldCharType="end"/>
-                      </w:r>
+                      <w:fldSimple w:instr=" SEQ Figure \* ARABIC ">
+                        <w:r>
+                          <w:rPr>
+                            <w:noProof/>
+                          </w:rPr>
+                          <w:t>1</w:t>
+                        </w:r>
+                      </w:fldSimple>
                       <w:r>
                         <w:t>.</w:t>
                       </w:r>
@@ -2653,7 +2816,15 @@
         <w:t>e</w:t>
       </w:r>
       <w:r>
-        <w:t xml:space="preserve">quirement is that they implement an NGDS catalog service profile, and provide metadata in at least one outputFormat schema and profile that conforms to an NGDS metadata interchange specification. </w:t>
+        <w:t xml:space="preserve">quirement is that they implement an NGDS catalog service profile, and provide metadata in at least one </w:t>
+      </w:r>
+      <w:proofErr w:type="spellStart"/>
+      <w:r>
+        <w:t>outputFormat</w:t>
+      </w:r>
+      <w:proofErr w:type="spellEnd"/>
+      <w:r>
+        <w:t xml:space="preserve"> schema and profile that conforms to an NGDS metadata interchange specification. </w:t>
       </w:r>
     </w:p>
     <w:p>
@@ -2667,7 +2838,20 @@
         <w:t xml:space="preserve">, and when </w:t>
       </w:r>
       <w:r>
-        <w:t>a metadata content model is adopted for NGDS, encoding profiles for csw:record will need to be established. The USGIN project has developed a USGIN ISO metadata profile for e</w:t>
+        <w:t xml:space="preserve">a metadata content model is adopted for NGDS, encoding profiles for </w:t>
+      </w:r>
+      <w:proofErr w:type="spellStart"/>
+      <w:r>
+        <w:t>csw</w:t>
+      </w:r>
+      <w:proofErr w:type="gramStart"/>
+      <w:r>
+        <w:t>:record</w:t>
+      </w:r>
+      <w:proofErr w:type="spellEnd"/>
+      <w:proofErr w:type="gramEnd"/>
+      <w:r>
+        <w:t xml:space="preserve"> will need to be established. The USGIN project has developed a USGIN ISO metadata profile for e</w:t>
       </w:r>
       <w:r>
         <w:t>n</w:t>
@@ -2690,7 +2874,20 @@
         </w:r>
       </w:hyperlink>
       <w:r>
-        <w:t>) has recently been utilized extensively for describing network resources using a simplified scheme similar to csw:record, but with more structured XML to promote greater interoperability. The intention of the USGIN approach is that a small number of these encoding schemes would be adopted, with mappings allowing lossless conversion of co</w:t>
+        <w:t xml:space="preserve">) has recently been utilized extensively for describing network resources using a simplified scheme similar to </w:t>
+      </w:r>
+      <w:proofErr w:type="spellStart"/>
+      <w:r>
+        <w:t>csw</w:t>
+      </w:r>
+      <w:proofErr w:type="gramStart"/>
+      <w:r>
+        <w:t>:record</w:t>
+      </w:r>
+      <w:proofErr w:type="spellEnd"/>
+      <w:proofErr w:type="gramEnd"/>
+      <w:r>
+        <w:t>, but with more structured XML to promote greater interoperability. The intention of the USGIN approach is that a small number of these encoding schemes would be adopted, with mappings allowing lossless conversion of co</w:t>
       </w:r>
       <w:r>
         <w:t>n</w:t>
@@ -2751,7 +2948,15 @@
     </w:p>
     <w:p>
       <w:r>
-        <w:t>Many options are available for implementing document repositories, including DSpace (FOSS</w:t>
+        <w:t xml:space="preserve">Many options are available for implementing document repositories, including </w:t>
+      </w:r>
+      <w:proofErr w:type="spellStart"/>
+      <w:r>
+        <w:t>DSpace</w:t>
+      </w:r>
+      <w:proofErr w:type="spellEnd"/>
+      <w:r>
+        <w:t xml:space="preserve"> (FOSS</w:t>
       </w:r>
       <w:r>
         <w:t xml:space="preserve">, </w:t>
@@ -2760,7 +2965,15 @@
         <w:t>http://www.dspace.org/</w:t>
       </w:r>
       <w:r>
-        <w:t xml:space="preserve">), OCLC ContentDM (commercial), </w:t>
+        <w:t xml:space="preserve">), OCLC </w:t>
+      </w:r>
+      <w:proofErr w:type="spellStart"/>
+      <w:r>
+        <w:t>ContentDM</w:t>
+      </w:r>
+      <w:proofErr w:type="spellEnd"/>
+      <w:r>
+        <w:t xml:space="preserve"> (commercial), </w:t>
       </w:r>
       <w:r>
         <w:t>Fedora (</w:t>
@@ -2881,12 +3094,28 @@
     </w:p>
     <w:p>
       <w:r>
-        <w:t xml:space="preserve">A number of international efforts are under way to develop specifications for data interchange of geoscience information (GeoSciML), and basic observation and measurement data (ISO19156). These xml schema are very flexible to allow representation of a wide range of content, but are thus correspondingly complex. Currently there are no client applications that can do more that transform complex xml to html for display. </w:t>
-      </w:r>
-    </w:p>
-    <w:p>
-      <w:r>
-        <w:t xml:space="preserve">Thus, in the initial phase of the project services will be defined using simple xml schema with string and numeric-valued elements. These services can be consumed by existing clients like ArcMap and Quantum GIS. </w:t>
+        <w:t xml:space="preserve">A number of international efforts are under way to develop specifications for data interchange of geoscience information (GeoSciML), and basic observation and measurement data (ISO19156). These xml </w:t>
+      </w:r>
+      <w:proofErr w:type="gramStart"/>
+      <w:r>
+        <w:t>schema</w:t>
+      </w:r>
+      <w:proofErr w:type="gramEnd"/>
+      <w:r>
+        <w:t xml:space="preserve"> are very flexible to allow representation of a wide range of content, but are thus correspondingly complex. Currently there are no client applications that can do more that transform complex xml to html for display. </w:t>
+      </w:r>
+    </w:p>
+    <w:p>
+      <w:r>
+        <w:t xml:space="preserve">Thus, in the initial phase of the project services will be defined using simple xml schema with string and numeric-valued elements. These services can be consumed by existing clients like </w:t>
+      </w:r>
+      <w:proofErr w:type="spellStart"/>
+      <w:r>
+        <w:t>ArcMap</w:t>
+      </w:r>
+      <w:proofErr w:type="spellEnd"/>
+      <w:r>
+        <w:t xml:space="preserve"> and Quantum GIS. </w:t>
       </w:r>
       <w:r>
         <w:t>S</w:t>
@@ -2901,10 +3130,18 @@
         <w:t xml:space="preserve"> schema will be compatible with </w:t>
       </w:r>
       <w:r>
-        <w:t xml:space="preserve">GeoSciML, </w:t>
-      </w:r>
-      <w:r>
-        <w:t xml:space="preserve"> ISO specifications</w:t>
+        <w:t>GeoSciML</w:t>
+      </w:r>
+      <w:proofErr w:type="gramStart"/>
+      <w:r>
+        <w:t xml:space="preserve">, </w:t>
+      </w:r>
+      <w:r>
+        <w:t xml:space="preserve"> ISO</w:t>
+      </w:r>
+      <w:proofErr w:type="gramEnd"/>
+      <w:r>
+        <w:t xml:space="preserve"> specifications</w:t>
       </w:r>
       <w:r>
         <w:t>, and other complex standard schema</w:t>
@@ -2934,17 +3171,41 @@
         <w:t>u</w:t>
       </w:r>
       <w:r>
-        <w:t>nities for geoscience information interchange, including WaterML in use by the CUAHSI pr</w:t>
+        <w:t xml:space="preserve">nities for geoscience information interchange, including </w:t>
+      </w:r>
+      <w:proofErr w:type="spellStart"/>
+      <w:r>
+        <w:t>WaterML</w:t>
+      </w:r>
+      <w:proofErr w:type="spellEnd"/>
+      <w:r>
+        <w:t xml:space="preserve"> in use by the CUAHSI pr</w:t>
       </w:r>
       <w:r>
         <w:t>o</w:t>
       </w:r>
       <w:r>
-        <w:t xml:space="preserve">ject, NetCDF, which is widely used for large numeric data sets in the atmospheric and remote </w:t>
+        <w:t xml:space="preserve">ject, </w:t>
+      </w:r>
+      <w:proofErr w:type="spellStart"/>
+      <w:r>
+        <w:t>NetCDF</w:t>
+      </w:r>
+      <w:proofErr w:type="spellEnd"/>
+      <w:r>
+        <w:t xml:space="preserve">, which is widely used for large numeric data sets in the atmospheric and remote </w:t>
       </w:r>
       <w:r>
         <w:lastRenderedPageBreak/>
-        <w:t>sensing communities, and an xml markup developed for geochemical data by the EarthChem project. Where ever possible, NGDS data providers should reuse existing schema to take a</w:t>
+        <w:t xml:space="preserve">sensing communities, and an xml markup developed for geochemical data by the </w:t>
+      </w:r>
+      <w:proofErr w:type="spellStart"/>
+      <w:r>
+        <w:t>EarthChem</w:t>
+      </w:r>
+      <w:proofErr w:type="spellEnd"/>
+      <w:r>
+        <w:t xml:space="preserve"> project. Where ever possible, NGDS data providers should reuse existing schema to take a</w:t>
       </w:r>
       <w:r>
         <w:t>d</w:t>
@@ -3185,6 +3446,7 @@
                                 <w:szCs w:val="24"/>
                               </w:rPr>
                             </w:pPr>
+                            <w:proofErr w:type="gramStart"/>
                             <w:r>
                               <w:t>Figure 2</w:t>
                             </w:r>
@@ -3192,7 +3454,14 @@
                               <w:rPr>
                                 <w:noProof/>
                               </w:rPr>
-                              <w:t>. Deployment of components to nodes in the system. Core nodes</w:t>
+                              <w:t>.</w:t>
+                            </w:r>
+                            <w:proofErr w:type="gramEnd"/>
+                            <w:r>
+                              <w:rPr>
+                                <w:noProof/>
+                              </w:rPr>
+                              <w:t xml:space="preserve"> Deployment of components to nodes in the system. Core nodes</w:t>
                             </w:r>
                             <w:r>
                               <w:t xml:space="preserve"> will implement special functions, including archives, system specification repositories, and registries of identifiers, as well as standard catalog and data services. Other nodes will implement catalog and data services, and may provide applications that utilize data resources as well. Some applications may provide tightly coupled (client and server specific) linkages to data stores, but these are considered interim solutions because they violate the open access philosophy of the system. </w:t>
@@ -3443,27 +3712,14 @@
                       <w:r>
                         <w:t xml:space="preserve">Figure </w:t>
                       </w:r>
-                      <w:r>
-                        <w:fldChar w:fldCharType="begin"/>
-                      </w:r>
-                      <w:r>
-                        <w:instrText xml:space="preserve"> SEQ Figure \* ARABIC </w:instrText>
-                      </w:r>
-                      <w:r>
-                        <w:fldChar w:fldCharType="separate"/>
-                      </w:r>
-                      <w:r>
-                        <w:rPr>
-                          <w:noProof/>
-                        </w:rPr>
-                        <w:t>2</w:t>
-                      </w:r>
-                      <w:r>
-                        <w:rPr>
-                          <w:noProof/>
-                        </w:rPr>
-                        <w:fldChar w:fldCharType="end"/>
-                      </w:r>
+                      <w:fldSimple w:instr=" SEQ Figure \* ARABIC ">
+                        <w:r>
+                          <w:rPr>
+                            <w:noProof/>
+                          </w:rPr>
+                          <w:t>2</w:t>
+                        </w:r>
+                      </w:fldSimple>
                       <w:bookmarkEnd w:id="2"/>
                       <w:r>
                         <w:rPr>
@@ -3592,27 +3848,14 @@
                       <w:r>
                         <w:t xml:space="preserve">Figure </w:t>
                       </w:r>
-                      <w:r>
-                        <w:fldChar w:fldCharType="begin"/>
-                      </w:r>
-                      <w:r>
-                        <w:instrText xml:space="preserve"> SEQ Figure \* ARABIC </w:instrText>
-                      </w:r>
-                      <w:r>
-                        <w:fldChar w:fldCharType="separate"/>
-                      </w:r>
-                      <w:r>
-                        <w:rPr>
-                          <w:noProof/>
-                        </w:rPr>
-                        <w:t>3</w:t>
-                      </w:r>
-                      <w:r>
-                        <w:rPr>
-                          <w:noProof/>
-                        </w:rPr>
-                        <w:fldChar w:fldCharType="end"/>
-                      </w:r>
+                      <w:fldSimple w:instr=" SEQ Figure \* ARABIC ">
+                        <w:r>
+                          <w:rPr>
+                            <w:noProof/>
+                          </w:rPr>
+                          <w:t>3</w:t>
+                        </w:r>
+                      </w:fldSimple>
                       <w:r>
                         <w:rPr>
                           <w:noProof/>
@@ -3678,7 +3921,23 @@
         <w:t>e</w:t>
       </w:r>
       <w:r>
-        <w:t xml:space="preserve">tween client GeothermalDesktop and server NGDS_Db). Such connections may be necessary for expediency, security, or special performance requirements, but </w:t>
+        <w:t xml:space="preserve">tween client </w:t>
+      </w:r>
+      <w:proofErr w:type="spellStart"/>
+      <w:r>
+        <w:t>GeothermalDesktop</w:t>
+      </w:r>
+      <w:proofErr w:type="spellEnd"/>
+      <w:r>
+        <w:t xml:space="preserve"> and server </w:t>
+      </w:r>
+      <w:proofErr w:type="spellStart"/>
+      <w:r>
+        <w:t>NGDS_Db</w:t>
+      </w:r>
+      <w:proofErr w:type="spellEnd"/>
+      <w:r>
+        <w:t xml:space="preserve">). Such connections may be necessary for expediency, security, or special performance requirements, but </w:t>
       </w:r>
       <w:r>
         <w:t>are</w:t>
@@ -3964,7 +4223,7 @@
       <w:pPr>
         <w:pStyle w:val="Caption"/>
       </w:pPr>
-      <w:bookmarkStart w:id="2" w:name="_Ref269230301"/>
+      <w:bookmarkStart w:id="3" w:name="_Ref269230301"/>
       <w:r>
         <w:t xml:space="preserve">Table </w:t>
       </w:r>
@@ -3976,7 +4235,7 @@
           <w:t>2</w:t>
         </w:r>
       </w:fldSimple>
-      <w:bookmarkEnd w:id="2"/>
+      <w:bookmarkEnd w:id="3"/>
       <w:r>
         <w:t xml:space="preserve"> Summary of data items compiled from AASG data providers (5/27/2010). This listing of data items is being updated and revised based on continuing input from NGDS consortium members, state data providers, and the SMU/Siemens Geothermal data project. </w:t>
       </w:r>
@@ -4281,7 +4540,39 @@
                 <w:sz w:val="20"/>
                 <w:szCs w:val="20"/>
               </w:rPr>
-              <w:t>A dataset that consists of a collection of measurements of some physical property as a function of depth in a borehole.  WITSML (Energistics), NetCDF, LAS are possible interchange formats.</w:t>
+              <w:t>A dataset that consists of a collection of measurements of some physical property as a function of depth in a borehole.  WITSML (</w:t>
+            </w:r>
+            <w:proofErr w:type="spellStart"/>
+            <w:r>
+              <w:rPr>
+                <w:sz w:val="20"/>
+                <w:szCs w:val="20"/>
+              </w:rPr>
+              <w:t>Energistics</w:t>
+            </w:r>
+            <w:proofErr w:type="spellEnd"/>
+            <w:r>
+              <w:rPr>
+                <w:sz w:val="20"/>
+                <w:szCs w:val="20"/>
+              </w:rPr>
+              <w:t xml:space="preserve">), </w:t>
+            </w:r>
+            <w:proofErr w:type="spellStart"/>
+            <w:r>
+              <w:rPr>
+                <w:sz w:val="20"/>
+                <w:szCs w:val="20"/>
+              </w:rPr>
+              <w:t>NetCDF</w:t>
+            </w:r>
+            <w:proofErr w:type="spellEnd"/>
+            <w:r>
+              <w:rPr>
+                <w:sz w:val="20"/>
+                <w:szCs w:val="20"/>
+              </w:rPr>
+              <w:t>, LAS are possible interchange formats.</w:t>
             </w:r>
           </w:p>
         </w:tc>
@@ -4326,7 +4617,23 @@
                 <w:sz w:val="20"/>
                 <w:szCs w:val="20"/>
               </w:rPr>
-              <w:t>This is a kind of well log coverage, with the sampling frame corresponding to a borehole, the spatial reference is length measured along the borehole track, measured property is temperature.</w:t>
+              <w:t xml:space="preserve">This is a kind of well log coverage, with the sampling frame corresponding to a borehole, the spatial reference is length measured along the borehole track, </w:t>
+            </w:r>
+            <w:proofErr w:type="gramStart"/>
+            <w:r>
+              <w:rPr>
+                <w:sz w:val="20"/>
+                <w:szCs w:val="20"/>
+              </w:rPr>
+              <w:t>measured</w:t>
+            </w:r>
+            <w:proofErr w:type="gramEnd"/>
+            <w:r>
+              <w:rPr>
+                <w:sz w:val="20"/>
+                <w:szCs w:val="20"/>
+              </w:rPr>
+              <w:t xml:space="preserve"> property is temperature.</w:t>
             </w:r>
           </w:p>
         </w:tc>
@@ -4545,7 +4852,15 @@
                 <w:sz w:val="20"/>
                 <w:szCs w:val="20"/>
               </w:rPr>
-              <w:t>enced; an OGC Web map service based on a map image (no getFeatureI</w:t>
+              <w:t xml:space="preserve">enced; an OGC Web map service based on a map image (no </w:t>
+            </w:r>
+            <w:proofErr w:type="spellStart"/>
+            <w:r>
+              <w:rPr>
+                <w:sz w:val="20"/>
+                <w:szCs w:val="20"/>
+              </w:rPr>
+              <w:t>getFeatureI</w:t>
             </w:r>
             <w:r>
               <w:rPr>
@@ -4559,7 +4874,15 @@
                 <w:sz w:val="20"/>
                 <w:szCs w:val="20"/>
               </w:rPr>
-              <w:t>fo) or better on vecto</w:t>
+              <w:t>fo</w:t>
+            </w:r>
+            <w:proofErr w:type="spellEnd"/>
+            <w:r>
+              <w:rPr>
+                <w:sz w:val="20"/>
+                <w:szCs w:val="20"/>
+              </w:rPr>
+              <w:t>) or better on vecto</w:t>
             </w:r>
             <w:r>
               <w:rPr>
@@ -4684,7 +5007,23 @@
                 <w:sz w:val="20"/>
                 <w:szCs w:val="20"/>
               </w:rPr>
-              <w:t>livery of grid data will probably use NetCDF or OGC WCS.</w:t>
+              <w:t xml:space="preserve">livery of grid data will probably use </w:t>
+            </w:r>
+            <w:proofErr w:type="spellStart"/>
+            <w:r>
+              <w:rPr>
+                <w:sz w:val="20"/>
+                <w:szCs w:val="20"/>
+              </w:rPr>
+              <w:t>NetCDF</w:t>
+            </w:r>
+            <w:proofErr w:type="spellEnd"/>
+            <w:r>
+              <w:rPr>
+                <w:sz w:val="20"/>
+                <w:szCs w:val="20"/>
+              </w:rPr>
+              <w:t xml:space="preserve"> or OGC WCS.</w:t>
             </w:r>
           </w:p>
         </w:tc>
@@ -4780,14 +5119,46 @@
                 <w:sz w:val="20"/>
                 <w:szCs w:val="20"/>
               </w:rPr>
-              <w:t>A GeoSciML GeologicStructure feature</w:t>
-            </w:r>
-            <w:r>
-              <w:rPr>
-                <w:sz w:val="20"/>
-                <w:szCs w:val="20"/>
-              </w:rPr>
-              <w:t xml:space="preserve"> or or GeoSciML Portrayal fault feature</w:t>
+              <w:t xml:space="preserve">A GeoSciML </w:t>
+            </w:r>
+            <w:proofErr w:type="spellStart"/>
+            <w:r>
+              <w:rPr>
+                <w:sz w:val="20"/>
+                <w:szCs w:val="20"/>
+              </w:rPr>
+              <w:t>GeologicStructure</w:t>
+            </w:r>
+            <w:proofErr w:type="spellEnd"/>
+            <w:r>
+              <w:rPr>
+                <w:sz w:val="20"/>
+                <w:szCs w:val="20"/>
+              </w:rPr>
+              <w:t xml:space="preserve"> feature</w:t>
+            </w:r>
+            <w:r>
+              <w:rPr>
+                <w:sz w:val="20"/>
+                <w:szCs w:val="20"/>
+              </w:rPr>
+              <w:t xml:space="preserve"> or </w:t>
+            </w:r>
+            <w:proofErr w:type="spellStart"/>
+            <w:r>
+              <w:rPr>
+                <w:sz w:val="20"/>
+                <w:szCs w:val="20"/>
+              </w:rPr>
+              <w:t>or</w:t>
+            </w:r>
+            <w:proofErr w:type="spellEnd"/>
+            <w:r>
+              <w:rPr>
+                <w:sz w:val="20"/>
+                <w:szCs w:val="20"/>
+              </w:rPr>
+              <w:t xml:space="preserve"> GeoSciML Portrayal fault feature</w:t>
             </w:r>
             <w:r>
               <w:rPr>
@@ -4951,7 +5322,23 @@
                 <w:sz w:val="20"/>
                 <w:szCs w:val="20"/>
               </w:rPr>
-              <w:t>. Properties that are useful for i</w:t>
+              <w:t xml:space="preserve">. Properties </w:t>
+            </w:r>
+            <w:proofErr w:type="gramStart"/>
+            <w:r>
+              <w:rPr>
+                <w:sz w:val="20"/>
+                <w:szCs w:val="20"/>
+              </w:rPr>
+              <w:t>that are</w:t>
+            </w:r>
+            <w:proofErr w:type="gramEnd"/>
+            <w:r>
+              <w:rPr>
+                <w:sz w:val="20"/>
+                <w:szCs w:val="20"/>
+              </w:rPr>
+              <w:t xml:space="preserve"> useful for i</w:t>
             </w:r>
             <w:r>
               <w:rPr>
@@ -4965,7 +5352,23 @@
                 <w:sz w:val="20"/>
                 <w:szCs w:val="20"/>
               </w:rPr>
-              <w:t>terpreting nature of paleo hydrothermal systems that have effected rock body.</w:t>
+              <w:t xml:space="preserve">terpreting nature of </w:t>
+            </w:r>
+            <w:proofErr w:type="spellStart"/>
+            <w:r>
+              <w:rPr>
+                <w:sz w:val="20"/>
+                <w:szCs w:val="20"/>
+              </w:rPr>
+              <w:t>paleo</w:t>
+            </w:r>
+            <w:proofErr w:type="spellEnd"/>
+            <w:r>
+              <w:rPr>
+                <w:sz w:val="20"/>
+                <w:szCs w:val="20"/>
+              </w:rPr>
+              <w:t xml:space="preserve"> hydrothermal systems that have effected rock body.</w:t>
             </w:r>
           </w:p>
         </w:tc>
@@ -5280,7 +5683,23 @@
                 <w:sz w:val="20"/>
                 <w:szCs w:val="20"/>
               </w:rPr>
-              <w:t>, analogous to a borehole as a smapling fe</w:t>
+              <w:t xml:space="preserve">, analogous to a borehole as a </w:t>
+            </w:r>
+            <w:proofErr w:type="spellStart"/>
+            <w:r>
+              <w:rPr>
+                <w:sz w:val="20"/>
+                <w:szCs w:val="20"/>
+              </w:rPr>
+              <w:t>smapling</w:t>
+            </w:r>
+            <w:proofErr w:type="spellEnd"/>
+            <w:r>
+              <w:rPr>
+                <w:sz w:val="20"/>
+                <w:szCs w:val="20"/>
+              </w:rPr>
+              <w:t xml:space="preserve"> fe</w:t>
             </w:r>
             <w:r>
               <w:rPr>
@@ -5380,12 +5799,21 @@
                 <w:szCs w:val="20"/>
               </w:rPr>
             </w:pPr>
-            <w:r>
-              <w:rPr>
-                <w:sz w:val="20"/>
-                <w:szCs w:val="20"/>
-              </w:rPr>
-              <w:t>possible characteristics of interest</w:t>
+            <w:proofErr w:type="gramStart"/>
+            <w:r>
+              <w:rPr>
+                <w:sz w:val="20"/>
+                <w:szCs w:val="20"/>
+              </w:rPr>
+              <w:t>possible</w:t>
+            </w:r>
+            <w:proofErr w:type="gramEnd"/>
+            <w:r>
+              <w:rPr>
+                <w:sz w:val="20"/>
+                <w:szCs w:val="20"/>
+              </w:rPr>
+              <w:t xml:space="preserve"> characteristics of interest</w:t>
             </w:r>
             <w:r>
               <w:rPr>
@@ -5465,7 +5893,39 @@
                 <w:sz w:val="20"/>
                 <w:szCs w:val="20"/>
               </w:rPr>
-              <w:t xml:space="preserve"> supporting information for the borehole, including location, type of hole (petroleum, mining, groundwater), etc, depth of the measurement, time since between stopping circulation  and measurement, the diameter of the borehole at the measurement point.</w:t>
+              <w:t xml:space="preserve"> supporting information for the borehole, including location, type of hole (petroleum, mining, groundwater), </w:t>
+            </w:r>
+            <w:proofErr w:type="spellStart"/>
+            <w:r>
+              <w:rPr>
+                <w:sz w:val="20"/>
+                <w:szCs w:val="20"/>
+              </w:rPr>
+              <w:t>etc</w:t>
+            </w:r>
+            <w:proofErr w:type="spellEnd"/>
+            <w:r>
+              <w:rPr>
+                <w:sz w:val="20"/>
+                <w:szCs w:val="20"/>
+              </w:rPr>
+              <w:t xml:space="preserve">, depth of the measurement, time since between stopping </w:t>
+            </w:r>
+            <w:proofErr w:type="gramStart"/>
+            <w:r>
+              <w:rPr>
+                <w:sz w:val="20"/>
+                <w:szCs w:val="20"/>
+              </w:rPr>
+              <w:t>circulation  and</w:t>
+            </w:r>
+            <w:proofErr w:type="gramEnd"/>
+            <w:r>
+              <w:rPr>
+                <w:sz w:val="20"/>
+                <w:szCs w:val="20"/>
+              </w:rPr>
+              <w:t xml:space="preserve"> measurement, the diameter of the borehole at the measurement point.</w:t>
             </w:r>
           </w:p>
         </w:tc>
@@ -5516,7 +5976,23 @@
                 <w:sz w:val="20"/>
                 <w:szCs w:val="20"/>
               </w:rPr>
-              <w:t>Individual records will be a collection of {measured constituent, abundance pairs}, with identifiers for the analyzed sample, and analysis procedure. The procedure is considered to include the who, how, with what equipment information for the analysis.</w:t>
+              <w:t xml:space="preserve">Individual records will be a collection of {measured constituent, abundance pairs}, with identifiers for the analyzed sample, and analysis procedure. The procedure is considered to include </w:t>
+            </w:r>
+            <w:proofErr w:type="gramStart"/>
+            <w:r>
+              <w:rPr>
+                <w:sz w:val="20"/>
+                <w:szCs w:val="20"/>
+              </w:rPr>
+              <w:t>the who</w:t>
+            </w:r>
+            <w:proofErr w:type="gramEnd"/>
+            <w:r>
+              <w:rPr>
+                <w:sz w:val="20"/>
+                <w:szCs w:val="20"/>
+              </w:rPr>
+              <w:t>, how, with what equipment information for the analysis.</w:t>
             </w:r>
           </w:p>
         </w:tc>
@@ -5772,14 +6248,30 @@
                 <w:sz w:val="20"/>
                 <w:szCs w:val="20"/>
               </w:rPr>
-              <w:t xml:space="preserve">asurement and analysis process  </w:t>
-            </w:r>
-            <w:r>
-              <w:rPr>
-                <w:sz w:val="20"/>
-                <w:szCs w:val="20"/>
-              </w:rPr>
-              <w:t>that depends on a colle</w:t>
+              <w:t xml:space="preserve">asurement and analysis </w:t>
+            </w:r>
+            <w:proofErr w:type="gramStart"/>
+            <w:r>
+              <w:rPr>
+                <w:sz w:val="20"/>
+                <w:szCs w:val="20"/>
+              </w:rPr>
+              <w:t xml:space="preserve">process  </w:t>
+            </w:r>
+            <w:r>
+              <w:rPr>
+                <w:sz w:val="20"/>
+                <w:szCs w:val="20"/>
+              </w:rPr>
+              <w:t>that</w:t>
+            </w:r>
+            <w:proofErr w:type="gramEnd"/>
+            <w:r>
+              <w:rPr>
+                <w:sz w:val="20"/>
+                <w:szCs w:val="20"/>
+              </w:rPr>
+              <w:t xml:space="preserve"> depends on a colle</w:t>
             </w:r>
             <w:r>
               <w:rPr>
@@ -5977,7 +6469,23 @@
                 <w:sz w:val="20"/>
                 <w:szCs w:val="20"/>
               </w:rPr>
-              <w:t>rections, observer, instrument.</w:t>
+              <w:t xml:space="preserve">rections, observer, </w:t>
+            </w:r>
+            <w:proofErr w:type="gramStart"/>
+            <w:r>
+              <w:rPr>
+                <w:sz w:val="20"/>
+                <w:szCs w:val="20"/>
+              </w:rPr>
+              <w:t>instrument</w:t>
+            </w:r>
+            <w:proofErr w:type="gramEnd"/>
+            <w:r>
+              <w:rPr>
+                <w:sz w:val="20"/>
+                <w:szCs w:val="20"/>
+              </w:rPr>
+              <w:t>.</w:t>
             </w:r>
           </w:p>
         </w:tc>
@@ -6141,7 +6649,39 @@
                 <w:sz w:val="20"/>
                 <w:szCs w:val="20"/>
               </w:rPr>
-              <w:t>Attributes will include temperature, units, X, Y, Z coordinate, borehole identifier, and measurement procedure. Different measurement procedures will need to be documented. Bottom hole temperature data is one kind of borehole temperature data. Temperature log datasets (as opposed to scanned log documents) are treated as a kind of digital well log. Typically is measured in a borehole to be geothermally interesting.</w:t>
+              <w:t xml:space="preserve">Attributes will include temperature, units, X, Y, Z coordinate, borehole identifier, and measurement procedure. Different measurement procedures will need to be documented. Bottom </w:t>
+            </w:r>
+            <w:proofErr w:type="gramStart"/>
+            <w:r>
+              <w:rPr>
+                <w:sz w:val="20"/>
+                <w:szCs w:val="20"/>
+              </w:rPr>
+              <w:t>hole</w:t>
+            </w:r>
+            <w:proofErr w:type="gramEnd"/>
+            <w:r>
+              <w:rPr>
+                <w:sz w:val="20"/>
+                <w:szCs w:val="20"/>
+              </w:rPr>
+              <w:t xml:space="preserve"> temperature data is one kind of borehole temperature data. Temperature log datasets (as opposed to scanned log documents) are treated as a kind of digital well log. Typically is measured in a borehole to be </w:t>
+            </w:r>
+            <w:proofErr w:type="spellStart"/>
+            <w:r>
+              <w:rPr>
+                <w:sz w:val="20"/>
+                <w:szCs w:val="20"/>
+              </w:rPr>
+              <w:t>geothermally</w:t>
+            </w:r>
+            <w:proofErr w:type="spellEnd"/>
+            <w:r>
+              <w:rPr>
+                <w:sz w:val="20"/>
+                <w:szCs w:val="20"/>
+              </w:rPr>
+              <w:t xml:space="preserve"> interesting.</w:t>
             </w:r>
           </w:p>
         </w:tc>
@@ -6277,7 +6817,23 @@
                 <w:sz w:val="20"/>
                 <w:szCs w:val="20"/>
               </w:rPr>
-              <w:t>centration pairs}, with identifiers for the analyzed sample, and analysis procedure. The procedure is considered to include the who, how, and with what equipment information for the analysis.</w:t>
+              <w:t xml:space="preserve">centration pairs}, with identifiers for the analyzed sample, and analysis procedure. The procedure is considered to include </w:t>
+            </w:r>
+            <w:proofErr w:type="gramStart"/>
+            <w:r>
+              <w:rPr>
+                <w:sz w:val="20"/>
+                <w:szCs w:val="20"/>
+              </w:rPr>
+              <w:t>the who</w:t>
+            </w:r>
+            <w:proofErr w:type="gramEnd"/>
+            <w:r>
+              <w:rPr>
+                <w:sz w:val="20"/>
+                <w:szCs w:val="20"/>
+              </w:rPr>
+              <w:t>, how, and with what equipment information for the analysis.</w:t>
             </w:r>
           </w:p>
         </w:tc>
@@ -6384,7 +6940,31 @@
         <w:t>t</w:t>
       </w:r>
       <w:r>
-        <w:t>ed to digital form by scanning to create digital image files. If the resource is a map, it should be georeferenced (geoTiff or world file) if possible. Preferred document formats are pdf, tif, jpg, or png. File formats that are specific to particular (especially proprietary) software are undesirable and their use will need to be justified and approved by the project management. OCR processing of text to make Adobe Acrobat files searchable is highly desirable. Georeferenced map images ideally will be published through a Web Map Service (WMS) as well as accessed from document repositories. Deliverable digital documents must be publicly available online, and registered in the NGDS metadata catalog. A prototype document repository, implemented using Drupal sof</w:t>
+        <w:t>ed to digital form by scanning to create digital image files. If the resource is a map, it should be georeferenced (</w:t>
+      </w:r>
+      <w:proofErr w:type="spellStart"/>
+      <w:r>
+        <w:t>geoTiff</w:t>
+      </w:r>
+      <w:proofErr w:type="spellEnd"/>
+      <w:r>
+        <w:t xml:space="preserve"> or world file) if possible. Preferred document formats are pdf, </w:t>
+      </w:r>
+      <w:proofErr w:type="spellStart"/>
+      <w:r>
+        <w:t>tif</w:t>
+      </w:r>
+      <w:proofErr w:type="spellEnd"/>
+      <w:r>
+        <w:t xml:space="preserve">, jpg, or </w:t>
+      </w:r>
+      <w:proofErr w:type="spellStart"/>
+      <w:r>
+        <w:t>png</w:t>
+      </w:r>
+      <w:proofErr w:type="spellEnd"/>
+      <w:r>
+        <w:t>. File formats that are specific to particular (especially proprietary) software are undesirable and their use will need to be justified and approved by the project management. OCR processing of text to make Adobe Acrobat files searchable is highly desirable. Georeferenced map images ideally will be published through a Web Map Service (WMS) as well as accessed from document repositories. Deliverable digital documents must be publicly available online, and registered in the NGDS metadata catalog. A prototype document repository, implemented using Drupal sof</w:t>
       </w:r>
       <w:r>
         <w:t>t</w:t>
@@ -6441,7 +7021,15 @@
         <w:t>s</w:t>
       </w:r>
       <w:r>
-        <w:t>es, we anticipate that existing standard services like the Open Geospatial Consortium (OGC) Web Feature, Map, or Coverage services (WFS, WMS, WCS)</w:t>
+        <w:t xml:space="preserve">es, we anticipate that existing standard services like the Open Geospatial Consortium (OGC) Web Feature, Map, or Coverage services (WFS, WMS, </w:t>
+      </w:r>
+      <w:proofErr w:type="gramStart"/>
+      <w:r>
+        <w:t>WCS</w:t>
+      </w:r>
+      <w:proofErr w:type="gramEnd"/>
+      <w:r>
+        <w:t>)</w:t>
       </w:r>
       <w:r>
         <w:t xml:space="preserve"> will</w:t>
@@ -6512,7 +7100,15 @@
         <w:t>e</w:t>
       </w:r>
       <w:r>
-        <w:t xml:space="preserve">ment web services on their own servers to expose datasets, others may choose to work with a partner that has better IT support to host services. </w:t>
+        <w:t xml:space="preserve">ment web services on their own servers to expose </w:t>
+      </w:r>
+      <w:proofErr w:type="gramStart"/>
+      <w:r>
+        <w:t>datasets,</w:t>
+      </w:r>
+      <w:proofErr w:type="gramEnd"/>
+      <w:r>
+        <w:t xml:space="preserve"> others may choose to work with a partner that has better IT support to host services. </w:t>
       </w:r>
     </w:p>
     <w:p>
@@ -6543,7 +7139,15 @@
         <w:t xml:space="preserve">alog, implementing the CSW 2.0.2 catalog service using </w:t>
       </w:r>
       <w:r>
-        <w:t>the ESRI GeoPortal, as well as tools for individual metadata record creation using Drupal (</w:t>
+        <w:t xml:space="preserve">the ESRI </w:t>
+      </w:r>
+      <w:proofErr w:type="spellStart"/>
+      <w:r>
+        <w:t>GeoPortal</w:t>
+      </w:r>
+      <w:proofErr w:type="spellEnd"/>
+      <w:r>
+        <w:t>, as well as tools for individual metadata record creation using Drupal (</w:t>
       </w:r>
       <w:hyperlink r:id="rId21" w:history="1">
         <w:r>
@@ -6748,7 +7352,15 @@
         <w:t>T</w:t>
       </w:r>
       <w:r>
-        <w:t>he OpenGeospatial Consortium Catalog Service for the Web (CSW), currently at version 2.0.2</w:t>
+        <w:t xml:space="preserve">he </w:t>
+      </w:r>
+      <w:proofErr w:type="spellStart"/>
+      <w:r>
+        <w:t>OpenGeospatial</w:t>
+      </w:r>
+      <w:proofErr w:type="spellEnd"/>
+      <w:r>
+        <w:t xml:space="preserve"> Consortium Catalog Service for the Web (CSW), currently at version 2.0.2</w:t>
       </w:r>
       <w:r>
         <w:t xml:space="preserve"> is proposed for catalog search and discovery service</w:t>
@@ -6802,7 +7414,15 @@
         <w:t xml:space="preserve">, selecting </w:t>
       </w:r>
       <w:r>
-        <w:t xml:space="preserve">a few widely available and geothermally interesting datasets. Based on data compilations thus far, the </w:t>
+        <w:t xml:space="preserve">a few widely available and </w:t>
+      </w:r>
+      <w:proofErr w:type="spellStart"/>
+      <w:r>
+        <w:t>geothermally</w:t>
+      </w:r>
+      <w:proofErr w:type="spellEnd"/>
+      <w:r>
+        <w:t xml:space="preserve"> interesting datasets. Based on data compilations thus far, the </w:t>
       </w:r>
       <w:r>
         <w:t>AASG Geothermal data project has implemented</w:t>
@@ -6814,13 +7434,21 @@
         <w:t>borehole</w:t>
       </w:r>
       <w:r>
-        <w:t xml:space="preserve"> temperature observation service</w:t>
+        <w:t xml:space="preserve"> temperature observation </w:t>
+      </w:r>
+      <w:proofErr w:type="gramStart"/>
+      <w:r>
+        <w:t>service</w:t>
       </w:r>
       <w:r>
         <w:t>s</w:t>
       </w:r>
       <w:r>
-        <w:t xml:space="preserve">, Quaternary fault </w:t>
+        <w:t>,</w:t>
+      </w:r>
+      <w:proofErr w:type="gramEnd"/>
+      <w:r>
+        <w:t xml:space="preserve"> Quaternary fault </w:t>
       </w:r>
       <w:r>
         <w:t xml:space="preserve">feature </w:t>
@@ -6918,7 +7546,15 @@
         <w:t>Cardinality</w:t>
       </w:r>
       <w:r>
-        <w:t>: A constraint on the number of instances of assigned property values associated with an individual data item. A cardinality of 1 indicates exactly one value is required; 0..1 indicates an optional single value; 1..n indicates that one or more values is required; 0..n indicates that a value is optional, and multiple values may be specified.</w:t>
+        <w:t>: A constraint on the number of instances of assigned property values associated with an individual data item. A cardinality of 1 indicates exactly one value is required; 0</w:t>
+      </w:r>
+      <w:proofErr w:type="gramStart"/>
+      <w:r>
+        <w:t>..1</w:t>
+      </w:r>
+      <w:proofErr w:type="gramEnd"/>
+      <w:r>
+        <w:t xml:space="preserve"> indicates an optional single value; 1..n indicates that one or more values is required; 0..n indicates that a value is optional, and multiple values may be specified.</w:t>
       </w:r>
     </w:p>
     <w:p>
@@ -7301,7 +7937,15 @@
         <w:t>e</w:t>
       </w:r>
       <w:r>
-        <w:t>fines resource as an ‘asset or means that fulfills a requirement’ without defining asset or means. "An object or artifact that is described by a record in the information model of a catalogue." (OGC 07-006r1)</w:t>
+        <w:t xml:space="preserve">fines resource as an ‘asset or means that fulfills a requirement’ without defining asset or means. </w:t>
+      </w:r>
+      <w:proofErr w:type="gramStart"/>
+      <w:r>
+        <w:t>"An object or artifact that is described by a record in the information model of a catalogue."</w:t>
+      </w:r>
+      <w:proofErr w:type="gramEnd"/>
+      <w:r>
+        <w:t xml:space="preserve"> (OGC 07-006r1)</w:t>
       </w:r>
     </w:p>
     <w:p>
@@ -7376,7 +8020,11 @@
         <w:t>n</w:t>
       </w:r>
       <w:r>
-        <w:t xml:space="preserve">cluding a description of what it should do, or an explicit set of requirements that it must satisfy. (Based on </w:t>
+        <w:t xml:space="preserve">cluding a description of what it should do, or an explicit set of requirements that it must satisfy. </w:t>
+      </w:r>
+      <w:proofErr w:type="gramStart"/>
+      <w:r>
+        <w:t xml:space="preserve">(Based on </w:t>
       </w:r>
       <w:hyperlink r:id="rId27" w:tgtFrame="_blank" w:history="1">
         <w:r>
@@ -7389,6 +8037,7 @@
       <w:r>
         <w:t>).</w:t>
       </w:r>
+      <w:proofErr w:type="gramEnd"/>
     </w:p>
     <w:p>
       <w:pPr>
@@ -7431,7 +8080,39 @@
     </w:p>
     <w:p>
       <w:r>
-        <w:t>Franklin, Michael, Halevy, Alon, and Maier, David, 2005, From databases to dataspaces: a new ab-straction for information management: ACM SIGMOD Record, V. 34, No. 4, ISSN:0163-5808.</w:t>
+        <w:t xml:space="preserve">Franklin, Michael, Halevy, </w:t>
+      </w:r>
+      <w:proofErr w:type="spellStart"/>
+      <w:r>
+        <w:t>Alon</w:t>
+      </w:r>
+      <w:proofErr w:type="spellEnd"/>
+      <w:r>
+        <w:t xml:space="preserve">, and Maier, David, 2005, From databases to </w:t>
+      </w:r>
+      <w:proofErr w:type="spellStart"/>
+      <w:r>
+        <w:t>dataspaces</w:t>
+      </w:r>
+      <w:proofErr w:type="spellEnd"/>
+      <w:r>
+        <w:t>: a new ab-</w:t>
+      </w:r>
+      <w:proofErr w:type="spellStart"/>
+      <w:r>
+        <w:t>straction</w:t>
+      </w:r>
+      <w:proofErr w:type="spellEnd"/>
+      <w:r>
+        <w:t xml:space="preserve"> for information management: ACM SIGMOD Record, V. 34, No. 4, ISSN</w:t>
+      </w:r>
+      <w:proofErr w:type="gramStart"/>
+      <w:r>
+        <w:t>:0163</w:t>
+      </w:r>
+      <w:proofErr w:type="gramEnd"/>
+      <w:r>
+        <w:t>-5808.</w:t>
       </w:r>
     </w:p>
     <w:p>
@@ -7485,17 +8166,41 @@
     </w:p>
     <w:p>
       <w:r>
-        <w:t xml:space="preserve">ISO 19119:2005/Amd 1:2008, Extensions of the service metadata model ISO 19108 designates: </w:t>
-      </w:r>
-    </w:p>
-    <w:p>
-      <w:r>
-        <w:t>OGC 07-006r1¸ OpenGIS Catalog Services Specification version 2.0.2, Corrigendum 2 release, 2007</w:t>
-      </w:r>
-    </w:p>
-    <w:p>
-      <w:r>
-        <w:t>OGC 07-045, OpenGIS Catalogue Services Specification 2.0.2 - ISO Metadata Application Pr</w:t>
+        <w:t>ISO 19119:2005/</w:t>
+      </w:r>
+      <w:proofErr w:type="spellStart"/>
+      <w:r>
+        <w:t>Amd</w:t>
+      </w:r>
+      <w:proofErr w:type="spellEnd"/>
+      <w:r>
+        <w:t xml:space="preserve"> 1:2008, Extensions of the service metadata model ISO 19108 designates: </w:t>
+      </w:r>
+    </w:p>
+    <w:p>
+      <w:r>
+        <w:t xml:space="preserve">OGC 07-006r1¸ </w:t>
+      </w:r>
+      <w:proofErr w:type="spellStart"/>
+      <w:r>
+        <w:t>OpenGIS</w:t>
+      </w:r>
+      <w:proofErr w:type="spellEnd"/>
+      <w:r>
+        <w:t xml:space="preserve"> Catalog Services Specification version 2.0.2, Corrigendum 2 release, 2007</w:t>
+      </w:r>
+    </w:p>
+    <w:p>
+      <w:r>
+        <w:t xml:space="preserve">OGC 07-045, </w:t>
+      </w:r>
+      <w:proofErr w:type="spellStart"/>
+      <w:r>
+        <w:t>OpenGIS</w:t>
+      </w:r>
+      <w:proofErr w:type="spellEnd"/>
+      <w:r>
+        <w:t xml:space="preserve"> Catalogue Services Specification 2.0.2 - ISO Metadata Application Pr</w:t>
       </w:r>
       <w:r>
         <w:t>o</w:t>
@@ -7610,7 +8315,7 @@
       <w:rPr>
         <w:noProof/>
       </w:rPr>
-      <w:t>16</w:t>
+      <w:t>1</w:t>
     </w:r>
     <w:r>
       <w:rPr>
@@ -12503,21 +13208,6 @@
 </file>
 
 <file path=customXml/item1.xml><?xml version="1.0" encoding="utf-8"?>
-<p:properties xmlns:p="http://schemas.microsoft.com/office/2006/metadata/properties" xmlns:xsi="http://www.w3.org/2001/XMLSchema-instance">
-  <documentManagement/>
-</p:properties>
-</file>
-
-<file path=customXml/item2.xml><?xml version="1.0" encoding="utf-8"?>
-<?mso-contentType ?>
-<FormTemplates xmlns="http://schemas.microsoft.com/sharepoint/v3/contenttype/forms">
-  <Display>DocumentLibraryForm</Display>
-  <Edit>DocumentLibraryForm</Edit>
-  <New>DocumentLibraryForm</New>
-</FormTemplates>
-</file>
-
-<file path=customXml/item3.xml><?xml version="1.0" encoding="utf-8"?>
 <ct:contentTypeSchema xmlns:ct="http://schemas.microsoft.com/office/2006/metadata/contentType" xmlns:ma="http://schemas.microsoft.com/office/2006/metadata/properties/metaAttributes" ct:_="" ma:_="" ma:contentTypeName="Document" ma:contentTypeID="0x010100CDC296E77B78D54CAF2B30C25F4F49A4" ma:contentTypeVersion="0" ma:contentTypeDescription="Create a new document." ma:contentTypeScope="" ma:versionID="9be2d5ddb43b80c4d929d7eb8c416b2d">
   <xsd:schema xmlns:xsd="http://www.w3.org/2001/XMLSchema" xmlns:p="http://schemas.microsoft.com/office/2006/metadata/properties" targetNamespace="http://schemas.microsoft.com/office/2006/metadata/properties" ma:root="true" ma:fieldsID="4aeb20c0e3442673af7ee10786458764">
     <xsd:element name="properties">
@@ -12566,6 +13256,21 @@
 </ct:contentTypeSchema>
 </file>
 
+<file path=customXml/item2.xml><?xml version="1.0" encoding="utf-8"?>
+<?mso-contentType ?>
+<FormTemplates xmlns="http://schemas.microsoft.com/sharepoint/v3/contenttype/forms">
+  <Display>DocumentLibraryForm</Display>
+  <Edit>DocumentLibraryForm</Edit>
+  <New>DocumentLibraryForm</New>
+</FormTemplates>
+</file>
+
+<file path=customXml/item3.xml><?xml version="1.0" encoding="utf-8"?>
+<p:properties xmlns:p="http://schemas.microsoft.com/office/2006/metadata/properties" xmlns:xsi="http://www.w3.org/2001/XMLSchema-instance">
+  <documentManagement/>
+</p:properties>
+</file>
+
 <file path=customXml/item4.xml><?xml version="1.0" encoding="utf-8"?>
 <b:Sources xmlns:b="http://schemas.openxmlformats.org/officeDocument/2006/bibliography" xmlns="http://schemas.openxmlformats.org/officeDocument/2006/bibliography" SelectedStyle="\APA.XSL" StyleName="APA"/>
 </file>
@@ -12575,28 +13280,6 @@
 </file>
 
 <file path=customXml/itemProps1.xml><?xml version="1.0" encoding="utf-8"?>
-<ds:datastoreItem xmlns:ds="http://schemas.openxmlformats.org/officeDocument/2006/customXml" ds:itemID="{D4201F24-1A92-4DD8-8E5F-DE2B20F97362}">
-  <ds:schemaRefs>
-    <ds:schemaRef ds:uri="http://www.w3.org/XML/1998/namespace"/>
-    <ds:schemaRef ds:uri="http://purl.org/dc/dcmitype/"/>
-    <ds:schemaRef ds:uri="http://schemas.microsoft.com/office/2006/documentManagement/types"/>
-    <ds:schemaRef ds:uri="http://purl.org/dc/elements/1.1/"/>
-    <ds:schemaRef ds:uri="http://purl.org/dc/terms/"/>
-    <ds:schemaRef ds:uri="http://schemas.microsoft.com/office/2006/metadata/properties"/>
-    <ds:schemaRef ds:uri="http://schemas.openxmlformats.org/package/2006/metadata/core-properties"/>
-  </ds:schemaRefs>
-</ds:datastoreItem>
-</file>
-
-<file path=customXml/itemProps2.xml><?xml version="1.0" encoding="utf-8"?>
-<ds:datastoreItem xmlns:ds="http://schemas.openxmlformats.org/officeDocument/2006/customXml" ds:itemID="{6662E859-5AC6-425C-A14E-0899A2F4A1D3}">
-  <ds:schemaRefs>
-    <ds:schemaRef ds:uri="http://schemas.microsoft.com/sharepoint/v3/contenttype/forms"/>
-  </ds:schemaRefs>
-</ds:datastoreItem>
-</file>
-
-<file path=customXml/itemProps3.xml><?xml version="1.0" encoding="utf-8"?>
 <ds:datastoreItem xmlns:ds="http://schemas.openxmlformats.org/officeDocument/2006/customXml" ds:itemID="{96E7B4EC-B3DF-4CB3-BB24-10B4660A0426}">
   <ds:schemaRefs>
     <ds:schemaRef ds:uri="http://schemas.microsoft.com/office/2006/metadata/contentType"/>
@@ -12611,8 +13294,24 @@
 </ds:datastoreItem>
 </file>
 
+<file path=customXml/itemProps2.xml><?xml version="1.0" encoding="utf-8"?>
+<ds:datastoreItem xmlns:ds="http://schemas.openxmlformats.org/officeDocument/2006/customXml" ds:itemID="{6662E859-5AC6-425C-A14E-0899A2F4A1D3}">
+  <ds:schemaRefs>
+    <ds:schemaRef ds:uri="http://schemas.microsoft.com/sharepoint/v3/contenttype/forms"/>
+  </ds:schemaRefs>
+</ds:datastoreItem>
+</file>
+
+<file path=customXml/itemProps3.xml><?xml version="1.0" encoding="utf-8"?>
+<ds:datastoreItem xmlns:ds="http://schemas.openxmlformats.org/officeDocument/2006/customXml" ds:itemID="{D4201F24-1A92-4DD8-8E5F-DE2B20F97362}">
+  <ds:schemaRefs>
+    <ds:schemaRef ds:uri="http://schemas.microsoft.com/office/2006/metadata/properties"/>
+  </ds:schemaRefs>
+</ds:datastoreItem>
+</file>
+
 <file path=customXml/itemProps4.xml><?xml version="1.0" encoding="utf-8"?>
-<ds:datastoreItem xmlns:ds="http://schemas.openxmlformats.org/officeDocument/2006/customXml" ds:itemID="{A3563383-B14D-47AE-ABA4-0C9FFB31C7C1}">
+<ds:datastoreItem xmlns:ds="http://schemas.openxmlformats.org/officeDocument/2006/customXml" ds:itemID="{15ABD91D-6B8D-4125-91C4-4CE00304F2BF}">
   <ds:schemaRefs>
     <ds:schemaRef ds:uri="http://schemas.openxmlformats.org/officeDocument/2006/bibliography"/>
   </ds:schemaRefs>
@@ -12620,7 +13319,7 @@
 </file>
 
 <file path=customXml/itemProps5.xml><?xml version="1.0" encoding="utf-8"?>
-<ds:datastoreItem xmlns:ds="http://schemas.openxmlformats.org/officeDocument/2006/customXml" ds:itemID="{35436FC7-1560-4E23-987B-F4C41E35E0A6}">
+<ds:datastoreItem xmlns:ds="http://schemas.openxmlformats.org/officeDocument/2006/customXml" ds:itemID="{6E9E43D8-552A-4ACB-97A6-6FF93EE5AA71}">
   <ds:schemaRefs>
     <ds:schemaRef ds:uri="http://schemas.openxmlformats.org/officeDocument/2006/bibliography"/>
   </ds:schemaRefs>

</xml_diff>